<commit_message>
Blatt 02 Aufgabe 1
</commit_message>
<xml_diff>
--- a/blatt02/G14B01_Back-Behrendt-Stäger.docx
+++ b/blatt02/G14B01_Back-Behrendt-Stäger.docx
@@ -6,11 +6,11 @@
       <w:pPr>
         <w:pStyle w:val="Titel"/>
       </w:pPr>
+      <w:r>
+        <w:t>GDB Aufgabenblatt 2</w:t>
+      </w:r>
       <w:bookmarkStart w:id="0" w:name="_GoBack"/>
       <w:bookmarkEnd w:id="0"/>
-      <w:r>
-        <w:t>GDB Aufgabenblatt 2</w:t>
-      </w:r>
     </w:p>
     <w:p>
       <w:pPr>
@@ -27,6 +27,77 @@
       </w:r>
       <w:r>
         <w:t>Back, Fabian Behrendt, Nicolai Stäger</w:t>
+      </w:r>
+    </w:p>
+    <w:p>
+      <w:pPr>
+        <w:pStyle w:val="berschrift1"/>
+        <w:ind w:left="708" w:hanging="708"/>
+      </w:pPr>
+      <w:r>
+        <w:t xml:space="preserve">Aufgabe 1: </w:t>
+      </w:r>
+      <w:r>
+        <w:t>Informationsmodellieru</w:t>
+      </w:r>
+      <w:r>
+        <w:t>ng mit dem ERM</w:t>
+      </w:r>
+    </w:p>
+    <w:p>
+      <w:r>
+        <w:rPr>
+          <w:noProof/>
+          <w:lang w:eastAsia="de-DE"/>
+        </w:rPr>
+        <w:drawing>
+          <wp:inline distT="0" distB="0" distL="0" distR="0">
+            <wp:extent cx="5760720" cy="5386251"/>
+            <wp:effectExtent l="0" t="0" r="0" b="5080"/>
+            <wp:docPr id="1" name="Grafik 1" descr="C:\Users\Nicolai Stäger\OneDrive\Dokumente\Studium\Semester 3 WiSe 14-15\Grundlagen von Datenbanken\Übung\Grafiken\GDB Blatt 2 Aufgabe 1.jpg"/>
+            <wp:cNvGraphicFramePr>
+              <a:graphicFrameLocks xmlns:a="http://schemas.openxmlformats.org/drawingml/2006/main" noChangeAspect="1"/>
+            </wp:cNvGraphicFramePr>
+            <a:graphic xmlns:a="http://schemas.openxmlformats.org/drawingml/2006/main">
+              <a:graphicData uri="http://schemas.openxmlformats.org/drawingml/2006/picture">
+                <pic:pic xmlns:pic="http://schemas.openxmlformats.org/drawingml/2006/picture">
+                  <pic:nvPicPr>
+                    <pic:cNvPr id="0" name="Picture 1" descr="C:\Users\Nicolai Stäger\OneDrive\Dokumente\Studium\Semester 3 WiSe 14-15\Grundlagen von Datenbanken\Übung\Grafiken\GDB Blatt 2 Aufgabe 1.jpg"/>
+                    <pic:cNvPicPr>
+                      <a:picLocks noChangeAspect="1" noChangeArrowheads="1"/>
+                    </pic:cNvPicPr>
+                  </pic:nvPicPr>
+                  <pic:blipFill>
+                    <a:blip r:embed="rId8" cstate="print">
+                      <a:extLst>
+                        <a:ext uri="{28A0092B-C50C-407E-A947-70E740481C1C}">
+                          <a14:useLocalDpi xmlns:a14="http://schemas.microsoft.com/office/drawing/2010/main" val="0"/>
+                        </a:ext>
+                      </a:extLst>
+                    </a:blip>
+                    <a:srcRect/>
+                    <a:stretch>
+                      <a:fillRect/>
+                    </a:stretch>
+                  </pic:blipFill>
+                  <pic:spPr bwMode="auto">
+                    <a:xfrm>
+                      <a:off x="0" y="0"/>
+                      <a:ext cx="5760720" cy="5386251"/>
+                    </a:xfrm>
+                    <a:prstGeom prst="rect">
+                      <a:avLst/>
+                    </a:prstGeom>
+                    <a:noFill/>
+                    <a:ln>
+                      <a:noFill/>
+                    </a:ln>
+                  </pic:spPr>
+                </pic:pic>
+              </a:graphicData>
+            </a:graphic>
+          </wp:inline>
+        </w:drawing>
       </w:r>
     </w:p>
     <w:p>
@@ -88,6 +159,7 @@
         <w:pStyle w:val="berschrift2"/>
       </w:pPr>
       <w:r>
+        <w:lastRenderedPageBreak/>
         <w:t>2.A ii</w:t>
       </w:r>
     </w:p>
@@ -226,11 +298,7 @@
     </w:p>
     <w:p>
       <w:r>
-        <w:t xml:space="preserve">Ein Schlüsselkandidat kann aus einem oder mehreren Attributen bestehen. Eindeutig bedeutet, dass das Attribut oder die Attributkombination in allen Entitäten nur einmal vorkommt. Minimal bedeutet, dass der Schlüsselkandidat nicht aus mehreren Attributen bestehen sollte, wenn ein Teil </w:t>
-      </w:r>
-      <w:r>
-        <w:lastRenderedPageBreak/>
-        <w:t>der Attribute alleine schon eindeutig ist.</w:t>
+        <w:t>Ein Schlüsselkandidat kann aus einem oder mehreren Attributen bestehen. Eindeutig bedeutet, dass das Attribut oder die Attributkombination in allen Entitäten nur einmal vorkommt. Minimal bedeutet, dass der Schlüsselkandidat nicht aus mehreren Attributen bestehen sollte, wenn ein Teil der Attribute alleine schon eindeutig ist.</w:t>
       </w:r>
       <w:r>
         <w:t xml:space="preserve"> Ein möglicher Schlüsselkandidat wäre z.B. unter den angegebenen Entitäten das Geburtsdatum oder auch Die Kombination aus PLZ und Hausnummer. Die Attributkombination (Vorname, Nachname) ist kein Schlüsselkandidat, da sie nicht minimal ist. Der Vorname an sich wäre innerhalb der Entitäten auch schon eindeutig.</w:t>
@@ -271,7 +339,11 @@
     </w:p>
     <w:p>
       <w:r>
-        <w:t>Bei einer undefiniert großen Menge an Studenten ist die Wahl des Schlüsselkandidaten schwierig, da ein möglicher Schlüsselkandidaten zu einem späteren Zeitpunkt keiner mehr sein könnte, weil ein Student hinzugekommen ist, der in den Schlüsselattributen die gleichen Werte hat. Ein guter Schlüsselkandidat für so einen Fall wäre z.B. die Kombination aus Vorname, Nachname und Geburtsdatum. Es kann vorher nicht mit 100%iger Wahrscheinlichkeit gesagt werden, dass es nie zwei Studenten gibt, die am gleichen Tag geboren wurden und gleich heißen.</w:t>
+        <w:t xml:space="preserve">Bei einer undefiniert großen Menge an Studenten ist die Wahl des Schlüsselkandidaten schwierig, da ein möglicher Schlüsselkandidaten zu einem späteren Zeitpunkt keiner mehr sein könnte, weil ein Student hinzugekommen ist, der in den Schlüsselattributen die gleichen Werte hat. Ein guter Schlüsselkandidat für so einen Fall wäre z.B. die Kombination aus Vorname, Nachname und </w:t>
+      </w:r>
+      <w:r>
+        <w:lastRenderedPageBreak/>
+        <w:t>Geburtsdatum. Es kann vorher nicht mit 100%iger Wahrscheinlichkeit gesagt werden, dass es nie zwei Studenten gibt, die am gleichen Tag geboren wurden und gleich heißen.</w:t>
       </w:r>
     </w:p>
     <w:p>
@@ -283,8 +355,8 @@
       </w:r>
     </w:p>
     <w:sectPr>
-      <w:headerReference w:type="default" r:id="rId8"/>
-      <w:footerReference w:type="default" r:id="rId9"/>
+      <w:headerReference w:type="default" r:id="rId9"/>
+      <w:footerReference w:type="default" r:id="rId10"/>
       <w:pgSz w:w="11906" w:h="16838"/>
       <w:pgMar w:top="1417" w:right="1417" w:bottom="1134" w:left="1417" w:header="708" w:footer="708" w:gutter="0"/>
       <w:cols w:space="708"/>
@@ -1157,6 +1229,7 @@
   <w:style w:type="character" w:default="1" w:styleId="Absatz-Standardschriftart">
     <w:name w:val="Default Paragraph Font"/>
     <w:uiPriority w:val="1"/>
+    <w:semiHidden/>
     <w:unhideWhenUsed/>
   </w:style>
   <w:style w:type="table" w:default="1" w:styleId="NormaleTabelle">
@@ -1386,6 +1459,36 @@
     <w:link w:val="Fuzeile"/>
     <w:uiPriority w:val="99"/>
     <w:rsid w:val="00913F6C"/>
+  </w:style>
+  <w:style w:type="paragraph" w:styleId="Sprechblasentext">
+    <w:name w:val="Balloon Text"/>
+    <w:basedOn w:val="Standard"/>
+    <w:link w:val="SprechblasentextZchn"/>
+    <w:uiPriority w:val="99"/>
+    <w:semiHidden/>
+    <w:unhideWhenUsed/>
+    <w:rsid w:val="00B43E74"/>
+    <w:pPr>
+      <w:spacing w:after="0" w:line="240" w:lineRule="auto"/>
+    </w:pPr>
+    <w:rPr>
+      <w:rFonts w:ascii="Tahoma" w:hAnsi="Tahoma" w:cs="Tahoma"/>
+      <w:sz w:val="16"/>
+      <w:szCs w:val="16"/>
+    </w:rPr>
+  </w:style>
+  <w:style w:type="character" w:customStyle="1" w:styleId="SprechblasentextZchn">
+    <w:name w:val="Sprechblasentext Zchn"/>
+    <w:basedOn w:val="Absatz-Standardschriftart"/>
+    <w:link w:val="Sprechblasentext"/>
+    <w:uiPriority w:val="99"/>
+    <w:semiHidden/>
+    <w:rsid w:val="00B43E74"/>
+    <w:rPr>
+      <w:rFonts w:ascii="Tahoma" w:hAnsi="Tahoma" w:cs="Tahoma"/>
+      <w:sz w:val="16"/>
+      <w:szCs w:val="16"/>
+    </w:rPr>
   </w:style>
 </w:styles>
 </file>
@@ -1622,6 +1725,7 @@
   <w:style w:type="character" w:default="1" w:styleId="Absatz-Standardschriftart">
     <w:name w:val="Default Paragraph Font"/>
     <w:uiPriority w:val="1"/>
+    <w:semiHidden/>
     <w:unhideWhenUsed/>
   </w:style>
   <w:style w:type="table" w:default="1" w:styleId="NormaleTabelle">
@@ -1851,6 +1955,36 @@
     <w:link w:val="Fuzeile"/>
     <w:uiPriority w:val="99"/>
     <w:rsid w:val="00913F6C"/>
+  </w:style>
+  <w:style w:type="paragraph" w:styleId="Sprechblasentext">
+    <w:name w:val="Balloon Text"/>
+    <w:basedOn w:val="Standard"/>
+    <w:link w:val="SprechblasentextZchn"/>
+    <w:uiPriority w:val="99"/>
+    <w:semiHidden/>
+    <w:unhideWhenUsed/>
+    <w:rsid w:val="00B43E74"/>
+    <w:pPr>
+      <w:spacing w:after="0" w:line="240" w:lineRule="auto"/>
+    </w:pPr>
+    <w:rPr>
+      <w:rFonts w:ascii="Tahoma" w:hAnsi="Tahoma" w:cs="Tahoma"/>
+      <w:sz w:val="16"/>
+      <w:szCs w:val="16"/>
+    </w:rPr>
+  </w:style>
+  <w:style w:type="character" w:customStyle="1" w:styleId="SprechblasentextZchn">
+    <w:name w:val="Sprechblasentext Zchn"/>
+    <w:basedOn w:val="Absatz-Standardschriftart"/>
+    <w:link w:val="Sprechblasentext"/>
+    <w:uiPriority w:val="99"/>
+    <w:semiHidden/>
+    <w:rsid w:val="00B43E74"/>
+    <w:rPr>
+      <w:rFonts w:ascii="Tahoma" w:hAnsi="Tahoma" w:cs="Tahoma"/>
+      <w:sz w:val="16"/>
+      <w:szCs w:val="16"/>
+    </w:rPr>
   </w:style>
 </w:styles>
 </file>

</xml_diff>